<commit_message>
Auto commit at work
</commit_message>
<xml_diff>
--- a/contratos a cambiar.docx
+++ b/contratos a cambiar.docx
@@ -102,7 +102,7 @@
     <w:p>
       <w:pPr>
         <w:rPr>
-          <w:rFonts w:asciiTheme="minorHAnsi" w:hAnsiTheme="minorHAnsi" w:hint="eastAsia"/>
+          <w:rFonts w:asciiTheme="minorHAnsi" w:hAnsiTheme="minorHAnsi"/>
           <w:sz w:val="28"/>
           <w:lang w:eastAsia="zh-CN"/>
         </w:rPr>
@@ -248,15 +248,7 @@
           <w:i/>
           <w:sz w:val="28"/>
         </w:rPr>
-        <w:t>Lo dudo porque el día 23 de agosto era 10</w:t>
-      </w:r>
-      <w:r>
-        <w:rPr>
-          <w:rFonts w:asciiTheme="minorHAnsi" w:hAnsiTheme="minorHAnsi"/>
-          <w:i/>
-          <w:sz w:val="28"/>
-        </w:rPr>
-        <w:t>.</w:t>
+        <w:t>Lo dudo porque el día 23 de agosto era 10.</w:t>
       </w:r>
       <w:r>
         <w:rPr>
@@ -408,14 +400,7 @@
           <w:rFonts w:asciiTheme="minorHAnsi" w:hAnsiTheme="minorHAnsi"/>
           <w:sz w:val="28"/>
         </w:rPr>
-        <w:t>El nº d</w:t>
-      </w:r>
-      <w:r>
-        <w:rPr>
-          <w:rFonts w:asciiTheme="minorHAnsi" w:hAnsiTheme="minorHAnsi"/>
-          <w:sz w:val="28"/>
-        </w:rPr>
-        <w:t>e expediente/contrato no cambia tras el cambio de titular.</w:t>
+        <w:t>El nº de expediente/contrato no cambia tras el cambio de titular.</w:t>
       </w:r>
     </w:p>
     <w:p>
@@ -1202,73 +1187,235 @@
         </w:rPr>
         <w:t xml:space="preserve"> Sí hay fibra óptica.</w:t>
       </w:r>
+    </w:p>
+    <w:p>
+      <w:pPr>
+        <w:rPr>
+          <w:rFonts w:asciiTheme="minorHAnsi" w:hAnsiTheme="minorHAnsi"/>
+          <w:b/>
+          <w:sz w:val="28"/>
+        </w:rPr>
+      </w:pPr>
+      <w:r>
+        <w:rPr>
+          <w:rFonts w:asciiTheme="minorHAnsi" w:hAnsiTheme="minorHAnsi"/>
+          <w:b/>
+          <w:sz w:val="28"/>
+        </w:rPr>
+        <w:t xml:space="preserve">El antiguo </w:t>
+      </w:r>
+      <w:proofErr w:type="spellStart"/>
+      <w:r>
+        <w:rPr>
+          <w:rFonts w:asciiTheme="minorHAnsi" w:hAnsiTheme="minorHAnsi"/>
+          <w:b/>
+          <w:sz w:val="28"/>
+        </w:rPr>
+        <w:t>router</w:t>
+      </w:r>
+      <w:proofErr w:type="spellEnd"/>
+      <w:r>
+        <w:rPr>
+          <w:rFonts w:asciiTheme="minorHAnsi" w:hAnsiTheme="minorHAnsi"/>
+          <w:b/>
+          <w:sz w:val="28"/>
+        </w:rPr>
+        <w:t xml:space="preserve"> lo tenemos que llevar a la casa nueva.</w:t>
+      </w:r>
+    </w:p>
+    <w:p>
+      <w:pPr>
+        <w:rPr>
+          <w:rFonts w:asciiTheme="minorHAnsi" w:hAnsiTheme="minorHAnsi" w:hint="eastAsia"/>
+          <w:sz w:val="28"/>
+          <w:lang w:eastAsia="zh-CN"/>
+        </w:rPr>
+      </w:pPr>
+      <w:r>
+        <w:rPr>
+          <w:rFonts w:asciiTheme="minorHAnsi" w:hAnsiTheme="minorHAnsi"/>
+          <w:sz w:val="28"/>
+        </w:rPr>
+        <w:t xml:space="preserve">El jueves 21 de </w:t>
+      </w:r>
+      <w:proofErr w:type="spellStart"/>
+      <w:r>
+        <w:rPr>
+          <w:rFonts w:asciiTheme="minorHAnsi" w:hAnsiTheme="minorHAnsi"/>
+          <w:sz w:val="28"/>
+        </w:rPr>
+        <w:t>sep</w:t>
+      </w:r>
+      <w:proofErr w:type="spellEnd"/>
+      <w:r>
+        <w:rPr>
+          <w:rFonts w:asciiTheme="minorHAnsi" w:hAnsiTheme="minorHAnsi"/>
+          <w:sz w:val="28"/>
+        </w:rPr>
+        <w:t xml:space="preserve"> por la mañana.</w:t>
+      </w:r>
+    </w:p>
+    <w:p>
+      <w:pPr>
+        <w:pBdr>
+          <w:bottom w:val="single" w:sz="6" w:space="1" w:color="auto"/>
+        </w:pBdr>
+        <w:rPr>
+          <w:rFonts w:asciiTheme="minorHAnsi" w:hAnsiTheme="minorHAnsi" w:hint="eastAsia"/>
+          <w:sz w:val="28"/>
+          <w:lang w:eastAsia="zh-CN"/>
+        </w:rPr>
+      </w:pPr>
+    </w:p>
+    <w:p>
+      <w:pPr>
+        <w:rPr>
+          <w:rFonts w:asciiTheme="minorHAnsi" w:hAnsiTheme="minorHAnsi" w:hint="eastAsia"/>
+          <w:sz w:val="28"/>
+          <w:lang w:eastAsia="zh-CN"/>
+        </w:rPr>
+      </w:pPr>
+      <w:r>
+        <w:rPr>
+          <w:rFonts w:asciiTheme="minorHAnsi" w:hAnsiTheme="minorHAnsi" w:hint="eastAsia"/>
+          <w:sz w:val="28"/>
+          <w:lang w:eastAsia="zh-CN"/>
+        </w:rPr>
+        <w:lastRenderedPageBreak/>
+        <w:t>Santander:</w:t>
+      </w:r>
+    </w:p>
+    <w:p>
+      <w:pPr>
+        <w:rPr>
+          <w:rFonts w:asciiTheme="minorHAnsi" w:hAnsiTheme="minorHAnsi" w:hint="eastAsia"/>
+          <w:sz w:val="28"/>
+          <w:lang w:eastAsia="zh-CN"/>
+        </w:rPr>
+      </w:pPr>
+    </w:p>
+    <w:p>
+      <w:pPr>
+        <w:rPr>
+          <w:rFonts w:asciiTheme="minorHAnsi" w:hAnsiTheme="minorHAnsi"/>
+          <w:sz w:val="28"/>
+          <w:lang w:eastAsia="zh-CN"/>
+        </w:rPr>
+      </w:pPr>
+      <w:r>
+        <w:rPr>
+          <w:rFonts w:asciiTheme="minorHAnsi" w:hAnsiTheme="minorHAnsi" w:hint="eastAsia"/>
+          <w:sz w:val="28"/>
+          <w:lang w:eastAsia="zh-CN"/>
+        </w:rPr>
+        <w:t>Necesita la firma electr</w:t>
+      </w:r>
+      <w:r>
+        <w:rPr>
+          <w:rFonts w:asciiTheme="minorHAnsi" w:hAnsiTheme="minorHAnsi"/>
+          <w:sz w:val="28"/>
+          <w:lang w:eastAsia="zh-CN"/>
+        </w:rPr>
+        <w:t>ónica (8 dígitos)</w:t>
+      </w:r>
+    </w:p>
+    <w:p>
+      <w:pPr>
+        <w:rPr>
+          <w:rFonts w:asciiTheme="minorHAnsi" w:hAnsiTheme="minorHAnsi"/>
+          <w:sz w:val="28"/>
+          <w:lang w:eastAsia="zh-CN"/>
+        </w:rPr>
+      </w:pPr>
+      <w:r>
+        <w:rPr>
+          <w:rFonts w:asciiTheme="minorHAnsi" w:hAnsiTheme="minorHAnsi"/>
+          <w:sz w:val="28"/>
+          <w:lang w:eastAsia="zh-CN"/>
+        </w:rPr>
+        <w:t>Si no tiene: llamar a 915123123, pulsar ***, hablar con agente, para solicitar una firma para hoy. (</w:t>
+      </w:r>
+      <w:hyperlink r:id="rId5" w:history="1">
+        <w:r>
+          <w:rPr>
+            <w:rStyle w:val="Hipervnculo"/>
+            <w:rFonts w:asciiTheme="minorHAnsi" w:hAnsiTheme="minorHAnsi"/>
+            <w:sz w:val="28"/>
+            <w:lang w:eastAsia="zh-CN"/>
+          </w:rPr>
+          <w:t>www.bancosantander.es/particular/</w:t>
+        </w:r>
+      </w:hyperlink>
+      <w:r>
+        <w:rPr>
+          <w:rFonts w:asciiTheme="minorHAnsi" w:hAnsiTheme="minorHAnsi"/>
+          <w:sz w:val="28"/>
+          <w:lang w:eastAsia="zh-CN"/>
+        </w:rPr>
+        <w:t xml:space="preserve"> - acceder con </w:t>
+      </w:r>
+      <w:proofErr w:type="spellStart"/>
+      <w:r>
+        <w:rPr>
+          <w:rFonts w:asciiTheme="minorHAnsi" w:hAnsiTheme="minorHAnsi"/>
+          <w:sz w:val="28"/>
+          <w:lang w:eastAsia="zh-CN"/>
+        </w:rPr>
+        <w:t>password</w:t>
+      </w:r>
+      <w:proofErr w:type="spellEnd"/>
+      <w:r>
+        <w:rPr>
+          <w:rFonts w:asciiTheme="minorHAnsi" w:hAnsiTheme="minorHAnsi"/>
+          <w:sz w:val="28"/>
+          <w:lang w:eastAsia="zh-CN"/>
+        </w:rPr>
+        <w:t xml:space="preserve"> de 6 dígitos – </w:t>
+      </w:r>
+      <w:proofErr w:type="spellStart"/>
+      <w:r>
+        <w:rPr>
+          <w:rFonts w:asciiTheme="minorHAnsi" w:hAnsiTheme="minorHAnsi"/>
+          <w:sz w:val="28"/>
+          <w:lang w:eastAsia="zh-CN"/>
+        </w:rPr>
+        <w:t>Area</w:t>
+      </w:r>
+      <w:proofErr w:type="spellEnd"/>
+      <w:r>
+        <w:rPr>
+          <w:rFonts w:asciiTheme="minorHAnsi" w:hAnsiTheme="minorHAnsi"/>
+          <w:sz w:val="28"/>
+          <w:lang w:eastAsia="zh-CN"/>
+        </w:rPr>
+        <w:t xml:space="preserve"> Personal – Solicitar Firma Electrónica para hoy – llega un SMS a tu móvil – tener una firma para hoy – ir a un Banco Santander para cambiar esta firma a una permanente – llamar otra vez a cambi</w:t>
+      </w:r>
       <w:bookmarkStart w:id="0" w:name="_GoBack"/>
       <w:bookmarkEnd w:id="0"/>
-    </w:p>
-    <w:p>
-      <w:pPr>
-        <w:rPr>
-          <w:rFonts w:asciiTheme="minorHAnsi" w:hAnsiTheme="minorHAnsi"/>
-          <w:b/>
-          <w:sz w:val="28"/>
-        </w:rPr>
-      </w:pPr>
-      <w:r>
-        <w:rPr>
-          <w:rFonts w:asciiTheme="minorHAnsi" w:hAnsiTheme="minorHAnsi"/>
-          <w:b/>
-          <w:sz w:val="28"/>
-        </w:rPr>
-        <w:t xml:space="preserve">El antiguo </w:t>
-      </w:r>
-      <w:proofErr w:type="spellStart"/>
-      <w:r>
-        <w:rPr>
-          <w:rFonts w:asciiTheme="minorHAnsi" w:hAnsiTheme="minorHAnsi"/>
-          <w:b/>
-          <w:sz w:val="28"/>
-        </w:rPr>
-        <w:t>router</w:t>
-      </w:r>
-      <w:proofErr w:type="spellEnd"/>
-      <w:r>
-        <w:rPr>
-          <w:rFonts w:asciiTheme="minorHAnsi" w:hAnsiTheme="minorHAnsi"/>
-          <w:b/>
-          <w:sz w:val="28"/>
-        </w:rPr>
-        <w:t xml:space="preserve"> lo tenemos que llevar a la casa nueva.</w:t>
-      </w:r>
-    </w:p>
-    <w:p>
-      <w:pPr>
-        <w:rPr>
-          <w:rFonts w:asciiTheme="minorHAnsi" w:hAnsiTheme="minorHAnsi"/>
-          <w:sz w:val="28"/>
-        </w:rPr>
-      </w:pPr>
-      <w:r>
-        <w:rPr>
-          <w:rFonts w:asciiTheme="minorHAnsi" w:hAnsiTheme="minorHAnsi"/>
-          <w:sz w:val="28"/>
-        </w:rPr>
-        <w:t xml:space="preserve">El jueves 21 de </w:t>
-      </w:r>
-      <w:proofErr w:type="spellStart"/>
-      <w:r>
-        <w:rPr>
-          <w:rFonts w:asciiTheme="minorHAnsi" w:hAnsiTheme="minorHAnsi"/>
-          <w:sz w:val="28"/>
-        </w:rPr>
-        <w:t>sep</w:t>
-      </w:r>
-      <w:proofErr w:type="spellEnd"/>
-      <w:r>
-        <w:rPr>
-          <w:rFonts w:asciiTheme="minorHAnsi" w:hAnsiTheme="minorHAnsi"/>
-          <w:sz w:val="28"/>
-        </w:rPr>
-        <w:t xml:space="preserve"> por la mañana.</w:t>
+      <w:r>
+        <w:rPr>
+          <w:rFonts w:asciiTheme="minorHAnsi" w:hAnsiTheme="minorHAnsi"/>
+          <w:sz w:val="28"/>
+          <w:lang w:eastAsia="zh-CN"/>
+        </w:rPr>
+        <w:t>ar el domicilio. O, esperar la carta con la firma temporal, va a llegar al domicilio antiguo en 10 días, con la carta, se modifica otra vez llamando, y cambiar el domicilio)</w:t>
+      </w:r>
+    </w:p>
+    <w:p>
+      <w:pPr>
+        <w:rPr>
+          <w:rFonts w:asciiTheme="minorHAnsi" w:hAnsiTheme="minorHAnsi"/>
+          <w:sz w:val="28"/>
+          <w:lang w:eastAsia="zh-CN"/>
+        </w:rPr>
+      </w:pPr>
+      <w:r>
+        <w:rPr>
+          <w:rFonts w:asciiTheme="minorHAnsi" w:hAnsiTheme="minorHAnsi"/>
+          <w:sz w:val="28"/>
+          <w:lang w:eastAsia="zh-CN"/>
+        </w:rPr>
+        <w:t xml:space="preserve"> </w:t>
       </w:r>
     </w:p>
     <w:sectPr>
@@ -1527,6 +1674,17 @@
       <w:lang w:eastAsia="es-ES"/>
     </w:rPr>
   </w:style>
+  <w:style w:type="character" w:styleId="Hipervnculo">
+    <w:name w:val="Hyperlink"/>
+    <w:basedOn w:val="Fuentedeprrafopredeter"/>
+    <w:uiPriority w:val="99"/>
+    <w:unhideWhenUsed/>
+    <w:rsid w:val="00F52AF9"/>
+    <w:rPr>
+      <w:color w:val="0000FF" w:themeColor="hyperlink"/>
+      <w:u w:val="single"/>
+    </w:rPr>
+  </w:style>
 </w:styles>
 </file>
 
@@ -1774,6 +1932,17 @@
       <w:sz w:val="32"/>
       <w:szCs w:val="32"/>
       <w:lang w:eastAsia="es-ES"/>
+    </w:rPr>
+  </w:style>
+  <w:style w:type="character" w:styleId="Hipervnculo">
+    <w:name w:val="Hyperlink"/>
+    <w:basedOn w:val="Fuentedeprrafopredeter"/>
+    <w:uiPriority w:val="99"/>
+    <w:unhideWhenUsed/>
+    <w:rsid w:val="00F52AF9"/>
+    <w:rPr>
+      <w:color w:val="0000FF" w:themeColor="hyperlink"/>
+      <w:u w:val="single"/>
     </w:rPr>
   </w:style>
 </w:styles>

</xml_diff>